<commit_message>
add parser to read_mat add_mat and print_mat
</commit_message>
<xml_diff>
--- a/20465 Lab in System programming C/2016b/maman22.docx
+++ b/20465 Lab in System programming C/2016b/maman22.docx
@@ -1691,18 +1691,7 @@
           <w:szCs w:val="19"/>
           <w:highlight w:val="white"/>
         </w:rPr>
-        <w:t xml:space="preserve"> ** matOutput </w:t>
-      </w:r>
-      <w:r>
-        <w:rPr>
-          <w:rFonts w:ascii="Consolas" w:hAnsi="Consolas" w:cs="Consolas"/>
-          <w:noProof/>
-          <w:color w:val="000000"/>
-          <w:sz w:val="19"/>
-          <w:szCs w:val="19"/>
-          <w:highlight w:val="white"/>
-        </w:rPr>
-        <w:t xml:space="preserve">, </w:t>
+        <w:t xml:space="preserve"> ** matOutput , </w:t>
       </w:r>
       <w:r>
         <w:rPr>
@@ -5755,51 +5744,7 @@
           <w:szCs w:val="19"/>
           <w:highlight w:val="white"/>
         </w:rPr>
-        <w:t xml:space="preserve"> ** </w:t>
-      </w:r>
-      <w:r>
-        <w:rPr>
-          <w:rFonts w:ascii="Consolas" w:hAnsi="Consolas" w:cs="Consolas"/>
-          <w:noProof/>
-          <w:color w:val="000000"/>
-          <w:sz w:val="19"/>
-          <w:szCs w:val="19"/>
-          <w:highlight w:val="white"/>
-        </w:rPr>
-        <w:t>MAT_</w:t>
-      </w:r>
-      <w:r>
-        <w:rPr>
-          <w:rFonts w:ascii="Consolas" w:hAnsi="Consolas" w:cs="Consolas"/>
-          <w:noProof/>
-          <w:color w:val="000000"/>
-          <w:sz w:val="19"/>
-          <w:szCs w:val="19"/>
-          <w:highlight w:val="white"/>
-        </w:rPr>
-        <w:t>A = allocateMatrix(</w:t>
-      </w:r>
-      <w:r>
-        <w:rPr>
-          <w:rFonts w:ascii="Consolas" w:hAnsi="Consolas" w:cs="Consolas"/>
-          <w:noProof/>
-          <w:color w:val="000000"/>
-          <w:sz w:val="19"/>
-          <w:szCs w:val="19"/>
-          <w:highlight w:val="white"/>
-        </w:rPr>
-        <w:t>4</w:t>
-      </w:r>
-      <w:r>
-        <w:rPr>
-          <w:rFonts w:ascii="Consolas" w:hAnsi="Consolas" w:cs="Consolas"/>
-          <w:noProof/>
-          <w:color w:val="000000"/>
-          <w:sz w:val="19"/>
-          <w:szCs w:val="19"/>
-          <w:highlight w:val="white"/>
-        </w:rPr>
-        <w:t>);</w:t>
+        <w:t xml:space="preserve"> ** MAT_A = allocateMatrix(4);</w:t>
       </w:r>
     </w:p>
     <w:p>
@@ -5837,29 +5782,7 @@
           <w:szCs w:val="19"/>
           <w:highlight w:val="white"/>
         </w:rPr>
-        <w:t xml:space="preserve"> ** MAT_</w:t>
-      </w:r>
-      <w:r>
-        <w:rPr>
-          <w:rFonts w:ascii="Consolas" w:hAnsi="Consolas" w:cs="Consolas"/>
-          <w:noProof/>
-          <w:color w:val="000000"/>
-          <w:sz w:val="19"/>
-          <w:szCs w:val="19"/>
-          <w:highlight w:val="white"/>
-        </w:rPr>
-        <w:t>B = allocateMatrix(4</w:t>
-      </w:r>
-      <w:r>
-        <w:rPr>
-          <w:rFonts w:ascii="Consolas" w:hAnsi="Consolas" w:cs="Consolas"/>
-          <w:noProof/>
-          <w:color w:val="000000"/>
-          <w:sz w:val="19"/>
-          <w:szCs w:val="19"/>
-          <w:highlight w:val="white"/>
-        </w:rPr>
-        <w:t>);</w:t>
+        <w:t xml:space="preserve"> ** MAT_B = allocateMatrix(4);</w:t>
       </w:r>
     </w:p>
     <w:p>
@@ -5897,29 +5820,7 @@
           <w:szCs w:val="19"/>
           <w:highlight w:val="white"/>
         </w:rPr>
-        <w:t xml:space="preserve"> ** MAT_</w:t>
-      </w:r>
-      <w:r>
-        <w:rPr>
-          <w:rFonts w:ascii="Consolas" w:hAnsi="Consolas" w:cs="Consolas"/>
-          <w:noProof/>
-          <w:color w:val="000000"/>
-          <w:sz w:val="19"/>
-          <w:szCs w:val="19"/>
-          <w:highlight w:val="white"/>
-        </w:rPr>
-        <w:t>C = allocateMatrix(4</w:t>
-      </w:r>
-      <w:r>
-        <w:rPr>
-          <w:rFonts w:ascii="Consolas" w:hAnsi="Consolas" w:cs="Consolas"/>
-          <w:noProof/>
-          <w:color w:val="000000"/>
-          <w:sz w:val="19"/>
-          <w:szCs w:val="19"/>
-          <w:highlight w:val="white"/>
-        </w:rPr>
-        <w:t>);</w:t>
+        <w:t xml:space="preserve"> ** MAT_C = allocateMatrix(4);</w:t>
       </w:r>
     </w:p>
     <w:p>
@@ -5957,29 +5858,7 @@
           <w:szCs w:val="19"/>
           <w:highlight w:val="white"/>
         </w:rPr>
-        <w:t xml:space="preserve"> ** MAT_</w:t>
-      </w:r>
-      <w:r>
-        <w:rPr>
-          <w:rFonts w:ascii="Consolas" w:hAnsi="Consolas" w:cs="Consolas"/>
-          <w:noProof/>
-          <w:color w:val="000000"/>
-          <w:sz w:val="19"/>
-          <w:szCs w:val="19"/>
-          <w:highlight w:val="white"/>
-        </w:rPr>
-        <w:t>D</w:t>
-      </w:r>
-      <w:r>
-        <w:rPr>
-          <w:rFonts w:ascii="Consolas" w:hAnsi="Consolas" w:cs="Consolas"/>
-          <w:noProof/>
-          <w:color w:val="000000"/>
-          <w:sz w:val="19"/>
-          <w:szCs w:val="19"/>
-          <w:highlight w:val="white"/>
-        </w:rPr>
-        <w:t xml:space="preserve"> = allocateMatrix(4);</w:t>
+        <w:t xml:space="preserve"> ** MAT_D = allocateMatrix(4);</w:t>
       </w:r>
     </w:p>
     <w:p>
@@ -6017,40 +5896,7 @@
           <w:szCs w:val="19"/>
           <w:highlight w:val="white"/>
         </w:rPr>
-        <w:t xml:space="preserve"> ** </w:t>
-      </w:r>
-      <w:r>
-        <w:rPr>
-          <w:rFonts w:ascii="Consolas" w:hAnsi="Consolas" w:cs="Consolas"/>
-          <w:noProof/>
-          <w:color w:val="000000"/>
-          <w:sz w:val="19"/>
-          <w:szCs w:val="19"/>
-          <w:highlight w:val="white"/>
-        </w:rPr>
-        <w:t>MAT_E</w:t>
-      </w:r>
-      <w:r>
-        <w:rPr>
-          <w:rFonts w:ascii="Consolas" w:hAnsi="Consolas" w:cs="Consolas"/>
-          <w:noProof/>
-          <w:color w:val="000000"/>
-          <w:sz w:val="19"/>
-          <w:szCs w:val="19"/>
-          <w:highlight w:val="white"/>
-        </w:rPr>
-        <w:t xml:space="preserve"> = allocateMatrix(4</w:t>
-      </w:r>
-      <w:r>
-        <w:rPr>
-          <w:rFonts w:ascii="Consolas" w:hAnsi="Consolas" w:cs="Consolas"/>
-          <w:noProof/>
-          <w:color w:val="000000"/>
-          <w:sz w:val="19"/>
-          <w:szCs w:val="19"/>
-          <w:highlight w:val="white"/>
-        </w:rPr>
-        <w:t>);</w:t>
+        <w:t xml:space="preserve"> ** MAT_E = allocateMatrix(4);</w:t>
       </w:r>
     </w:p>
     <w:p>
@@ -6239,7 +6085,7 @@
           <w:sz w:val="24"/>
           <w:szCs w:val="24"/>
         </w:rPr>
-        <w:t xml:space="preserve">     b</w:t>
+        <w:t xml:space="preserve">     b00   b01   b0</w:t>
       </w:r>
       <w:r>
         <w:rPr>
@@ -6248,7 +6094,7 @@
           <w:sz w:val="24"/>
           <w:szCs w:val="24"/>
         </w:rPr>
-        <w:t xml:space="preserve">00   </w:t>
+        <w:t>2</w:t>
       </w:r>
       <w:r>
         <w:rPr>
@@ -6257,17 +6103,18 @@
           <w:sz w:val="24"/>
           <w:szCs w:val="24"/>
         </w:rPr>
-        <w:t>b</w:t>
-      </w:r>
-      <w:r>
+        <w:t xml:space="preserve">        </w:t>
+      </w:r>
+    </w:p>
+    <w:p>
+      <w:pPr>
         <w:rPr>
           <w:noProof/>
           <w:color w:val="000000"/>
           <w:sz w:val="24"/>
           <w:szCs w:val="24"/>
         </w:rPr>
-        <w:t xml:space="preserve">01   </w:t>
-      </w:r>
+      </w:pPr>
       <w:r>
         <w:rPr>
           <w:noProof/>
@@ -6275,7 +6122,7 @@
           <w:sz w:val="24"/>
           <w:szCs w:val="24"/>
         </w:rPr>
-        <w:t>b</w:t>
+        <w:t>a10   a11   a12</w:t>
       </w:r>
       <w:r>
         <w:rPr>
@@ -6284,7 +6131,7 @@
           <w:sz w:val="24"/>
           <w:szCs w:val="24"/>
         </w:rPr>
-        <w:t>0</w:t>
+        <w:t xml:space="preserve">   </w:t>
       </w:r>
       <w:r>
         <w:rPr>
@@ -6293,7 +6140,7 @@
           <w:sz w:val="24"/>
           <w:szCs w:val="24"/>
         </w:rPr>
-        <w:t>2</w:t>
+        <w:t xml:space="preserve"> </w:t>
       </w:r>
       <w:r>
         <w:rPr>
@@ -6302,27 +6149,27 @@
           <w:sz w:val="24"/>
           <w:szCs w:val="24"/>
         </w:rPr>
-        <w:t xml:space="preserve">     </w:t>
-      </w:r>
-      <w:r>
+        <w:t xml:space="preserve">b10   b11   b12   </w:t>
+      </w:r>
+    </w:p>
+    <w:p>
+      <w:pPr>
         <w:rPr>
           <w:noProof/>
           <w:color w:val="000000"/>
           <w:sz w:val="24"/>
           <w:szCs w:val="24"/>
         </w:rPr>
-        <w:t xml:space="preserve">   </w:t>
-      </w:r>
-    </w:p>
-    <w:p>
-      <w:pPr>
+      </w:pPr>
+      <w:r>
         <w:rPr>
           <w:noProof/>
           <w:color w:val="000000"/>
           <w:sz w:val="24"/>
           <w:szCs w:val="24"/>
         </w:rPr>
-      </w:pPr>
+        <w:t>a20   a21   a22</w:t>
+      </w:r>
       <w:r>
         <w:rPr>
           <w:noProof/>
@@ -6330,251 +6177,7 @@
           <w:sz w:val="24"/>
           <w:szCs w:val="24"/>
         </w:rPr>
-        <w:t>a</w:t>
-      </w:r>
-      <w:r>
-        <w:rPr>
-          <w:noProof/>
-          <w:color w:val="000000"/>
-          <w:sz w:val="24"/>
-          <w:szCs w:val="24"/>
-        </w:rPr>
-        <w:t>1</w:t>
-      </w:r>
-      <w:r>
-        <w:rPr>
-          <w:noProof/>
-          <w:color w:val="000000"/>
-          <w:sz w:val="24"/>
-          <w:szCs w:val="24"/>
-        </w:rPr>
-        <w:t>0   a</w:t>
-      </w:r>
-      <w:r>
-        <w:rPr>
-          <w:noProof/>
-          <w:color w:val="000000"/>
-          <w:sz w:val="24"/>
-          <w:szCs w:val="24"/>
-        </w:rPr>
-        <w:t>1</w:t>
-      </w:r>
-      <w:r>
-        <w:rPr>
-          <w:noProof/>
-          <w:color w:val="000000"/>
-          <w:sz w:val="24"/>
-          <w:szCs w:val="24"/>
-        </w:rPr>
-        <w:t>1   a</w:t>
-      </w:r>
-      <w:r>
-        <w:rPr>
-          <w:noProof/>
-          <w:color w:val="000000"/>
-          <w:sz w:val="24"/>
-          <w:szCs w:val="24"/>
-        </w:rPr>
-        <w:t>12</w:t>
-      </w:r>
-      <w:r>
-        <w:rPr>
-          <w:noProof/>
-          <w:color w:val="000000"/>
-          <w:sz w:val="24"/>
-          <w:szCs w:val="24"/>
-        </w:rPr>
-        <w:t xml:space="preserve">   </w:t>
-      </w:r>
-      <w:r>
-        <w:rPr>
-          <w:noProof/>
-          <w:color w:val="000000"/>
-          <w:sz w:val="24"/>
-          <w:szCs w:val="24"/>
-        </w:rPr>
-        <w:t xml:space="preserve"> </w:t>
-      </w:r>
-      <w:r>
-        <w:rPr>
-          <w:noProof/>
-          <w:color w:val="000000"/>
-          <w:sz w:val="24"/>
-          <w:szCs w:val="24"/>
-        </w:rPr>
-        <w:t>b</w:t>
-      </w:r>
-      <w:r>
-        <w:rPr>
-          <w:noProof/>
-          <w:color w:val="000000"/>
-          <w:sz w:val="24"/>
-          <w:szCs w:val="24"/>
-        </w:rPr>
-        <w:t xml:space="preserve">10   </w:t>
-      </w:r>
-      <w:r>
-        <w:rPr>
-          <w:noProof/>
-          <w:color w:val="000000"/>
-          <w:sz w:val="24"/>
-          <w:szCs w:val="24"/>
-        </w:rPr>
-        <w:t>b</w:t>
-      </w:r>
-      <w:r>
-        <w:rPr>
-          <w:noProof/>
-          <w:color w:val="000000"/>
-          <w:sz w:val="24"/>
-          <w:szCs w:val="24"/>
-        </w:rPr>
-        <w:t xml:space="preserve">11   </w:t>
-      </w:r>
-      <w:r>
-        <w:rPr>
-          <w:noProof/>
-          <w:color w:val="000000"/>
-          <w:sz w:val="24"/>
-          <w:szCs w:val="24"/>
-        </w:rPr>
-        <w:t>b</w:t>
-      </w:r>
-      <w:r>
-        <w:rPr>
-          <w:noProof/>
-          <w:color w:val="000000"/>
-          <w:sz w:val="24"/>
-          <w:szCs w:val="24"/>
-        </w:rPr>
-        <w:t>12</w:t>
-      </w:r>
-      <w:r>
-        <w:rPr>
-          <w:noProof/>
-          <w:color w:val="000000"/>
-          <w:sz w:val="24"/>
-          <w:szCs w:val="24"/>
-        </w:rPr>
-        <w:t xml:space="preserve">   </w:t>
-      </w:r>
-    </w:p>
-    <w:p>
-      <w:pPr>
-        <w:rPr>
-          <w:noProof/>
-          <w:color w:val="000000"/>
-          <w:sz w:val="24"/>
-          <w:szCs w:val="24"/>
-        </w:rPr>
-      </w:pPr>
-      <w:r>
-        <w:rPr>
-          <w:noProof/>
-          <w:color w:val="000000"/>
-          <w:sz w:val="24"/>
-          <w:szCs w:val="24"/>
-        </w:rPr>
-        <w:t>a</w:t>
-      </w:r>
-      <w:r>
-        <w:rPr>
-          <w:noProof/>
-          <w:color w:val="000000"/>
-          <w:sz w:val="24"/>
-          <w:szCs w:val="24"/>
-        </w:rPr>
-        <w:t>2</w:t>
-      </w:r>
-      <w:r>
-        <w:rPr>
-          <w:noProof/>
-          <w:color w:val="000000"/>
-          <w:sz w:val="24"/>
-          <w:szCs w:val="24"/>
-        </w:rPr>
-        <w:t>0   a</w:t>
-      </w:r>
-      <w:r>
-        <w:rPr>
-          <w:noProof/>
-          <w:color w:val="000000"/>
-          <w:sz w:val="24"/>
-          <w:szCs w:val="24"/>
-        </w:rPr>
-        <w:t>2</w:t>
-      </w:r>
-      <w:r>
-        <w:rPr>
-          <w:noProof/>
-          <w:color w:val="000000"/>
-          <w:sz w:val="24"/>
-          <w:szCs w:val="24"/>
-        </w:rPr>
-        <w:t>1   a</w:t>
-      </w:r>
-      <w:r>
-        <w:rPr>
-          <w:noProof/>
-          <w:color w:val="000000"/>
-          <w:sz w:val="24"/>
-          <w:szCs w:val="24"/>
-        </w:rPr>
-        <w:t>22</w:t>
-      </w:r>
-      <w:r>
-        <w:rPr>
-          <w:noProof/>
-          <w:color w:val="000000"/>
-          <w:sz w:val="24"/>
-          <w:szCs w:val="24"/>
-        </w:rPr>
-        <w:t xml:space="preserve">    b</w:t>
-      </w:r>
-      <w:r>
-        <w:rPr>
-          <w:noProof/>
-          <w:color w:val="000000"/>
-          <w:sz w:val="24"/>
-          <w:szCs w:val="24"/>
-        </w:rPr>
-        <w:t xml:space="preserve">20   </w:t>
-      </w:r>
-      <w:r>
-        <w:rPr>
-          <w:noProof/>
-          <w:color w:val="000000"/>
-          <w:sz w:val="24"/>
-          <w:szCs w:val="24"/>
-        </w:rPr>
-        <w:t>b</w:t>
-      </w:r>
-      <w:r>
-        <w:rPr>
-          <w:noProof/>
-          <w:color w:val="000000"/>
-          <w:sz w:val="24"/>
-          <w:szCs w:val="24"/>
-        </w:rPr>
-        <w:t xml:space="preserve">21   </w:t>
-      </w:r>
-      <w:r>
-        <w:rPr>
-          <w:noProof/>
-          <w:color w:val="000000"/>
-          <w:sz w:val="24"/>
-          <w:szCs w:val="24"/>
-        </w:rPr>
-        <w:t>b</w:t>
-      </w:r>
-      <w:r>
-        <w:rPr>
-          <w:noProof/>
-          <w:color w:val="000000"/>
-          <w:sz w:val="24"/>
-          <w:szCs w:val="24"/>
-        </w:rPr>
-        <w:t>22</w:t>
+        <w:t xml:space="preserve">    b20   b21   b22</w:t>
       </w:r>
     </w:p>
     <w:p>
@@ -13950,145 +13553,547 @@
         <w:tab/>
         <w:t>}</w:t>
       </w:r>
+    </w:p>
+    <w:p>
+      <w:pPr>
+        <w:autoSpaceDE w:val="0"/>
+        <w:autoSpaceDN w:val="0"/>
+        <w:adjustRightInd w:val="0"/>
+        <w:spacing w:after="0" w:line="240" w:lineRule="auto"/>
+        <w:rPr>
+          <w:rFonts w:ascii="Consolas" w:hAnsi="Consolas" w:cs="Consolas"/>
+          <w:color w:val="000000"/>
+          <w:sz w:val="19"/>
+          <w:szCs w:val="19"/>
+          <w:highlight w:val="white"/>
+        </w:rPr>
+      </w:pPr>
+      <w:r>
+        <w:rPr>
+          <w:rFonts w:ascii="Consolas" w:hAnsi="Consolas" w:cs="Consolas"/>
+          <w:color w:val="000000"/>
+          <w:sz w:val="19"/>
+          <w:szCs w:val="19"/>
+          <w:highlight w:val="white"/>
+        </w:rPr>
+        <w:tab/>
+      </w:r>
+      <w:r>
+        <w:rPr>
+          <w:rFonts w:ascii="Consolas" w:hAnsi="Consolas" w:cs="Consolas"/>
+          <w:color w:val="008000"/>
+          <w:sz w:val="19"/>
+          <w:szCs w:val="19"/>
+          <w:highlight w:val="white"/>
+        </w:rPr>
+        <w:t xml:space="preserve">/* </w:t>
+      </w:r>
+      <w:proofErr w:type="gramStart"/>
+      <w:r>
+        <w:rPr>
+          <w:rFonts w:ascii="Consolas" w:hAnsi="Consolas" w:cs="Consolas"/>
+          <w:color w:val="008000"/>
+          <w:sz w:val="19"/>
+          <w:szCs w:val="19"/>
+          <w:highlight w:val="white"/>
+        </w:rPr>
+        <w:t>Free</w:t>
+      </w:r>
+      <w:proofErr w:type="gramEnd"/>
+      <w:r>
+        <w:rPr>
+          <w:rFonts w:ascii="Consolas" w:hAnsi="Consolas" w:cs="Consolas"/>
+          <w:color w:val="008000"/>
+          <w:sz w:val="19"/>
+          <w:szCs w:val="19"/>
+          <w:highlight w:val="white"/>
+        </w:rPr>
+        <w:t xml:space="preserve"> memory and exit. */</w:t>
+      </w:r>
+    </w:p>
+    <w:p>
+      <w:pPr>
+        <w:autoSpaceDE w:val="0"/>
+        <w:autoSpaceDN w:val="0"/>
+        <w:adjustRightInd w:val="0"/>
+        <w:spacing w:after="0" w:line="240" w:lineRule="auto"/>
+        <w:rPr>
+          <w:rFonts w:ascii="Consolas" w:hAnsi="Consolas" w:cs="Consolas"/>
+          <w:noProof/>
+          <w:color w:val="000000"/>
+          <w:sz w:val="19"/>
+          <w:szCs w:val="19"/>
+          <w:highlight w:val="white"/>
+        </w:rPr>
+      </w:pPr>
+      <w:r>
+        <w:rPr>
+          <w:rFonts w:ascii="Consolas" w:hAnsi="Consolas" w:cs="Consolas"/>
+          <w:color w:val="000000"/>
+          <w:sz w:val="19"/>
+          <w:szCs w:val="19"/>
+          <w:highlight w:val="white"/>
+        </w:rPr>
+        <w:tab/>
+      </w:r>
+      <w:r>
+        <w:rPr>
+          <w:rFonts w:ascii="Consolas" w:hAnsi="Consolas" w:cs="Consolas"/>
+          <w:noProof/>
+          <w:color w:val="000000"/>
+          <w:sz w:val="19"/>
+          <w:szCs w:val="19"/>
+          <w:highlight w:val="white"/>
+        </w:rPr>
+        <w:t>free(input);</w:t>
+      </w:r>
+    </w:p>
+    <w:p>
+      <w:pPr>
+        <w:autoSpaceDE w:val="0"/>
+        <w:autoSpaceDN w:val="0"/>
+        <w:adjustRightInd w:val="0"/>
+        <w:spacing w:after="0" w:line="240" w:lineRule="auto"/>
+        <w:rPr>
+          <w:rFonts w:ascii="Consolas" w:hAnsi="Consolas" w:cs="Consolas"/>
+          <w:noProof/>
+          <w:color w:val="000000"/>
+          <w:sz w:val="19"/>
+          <w:szCs w:val="19"/>
+          <w:highlight w:val="white"/>
+        </w:rPr>
+      </w:pPr>
+    </w:p>
+    <w:p>
+      <w:pPr>
+        <w:autoSpaceDE w:val="0"/>
+        <w:autoSpaceDN w:val="0"/>
+        <w:adjustRightInd w:val="0"/>
+        <w:spacing w:after="0" w:line="240" w:lineRule="auto"/>
+        <w:rPr>
+          <w:rFonts w:ascii="Consolas" w:hAnsi="Consolas" w:cs="Consolas"/>
+          <w:noProof/>
+          <w:color w:val="000000"/>
+          <w:sz w:val="19"/>
+          <w:szCs w:val="19"/>
+          <w:highlight w:val="white"/>
+        </w:rPr>
+      </w:pPr>
+      <w:r>
+        <w:rPr>
+          <w:rFonts w:ascii="Consolas" w:hAnsi="Consolas" w:cs="Consolas"/>
+          <w:noProof/>
+          <w:color w:val="000000"/>
+          <w:sz w:val="19"/>
+          <w:szCs w:val="19"/>
+          <w:highlight w:val="white"/>
+        </w:rPr>
+        <w:tab/>
+      </w:r>
+      <w:r>
+        <w:rPr>
+          <w:rFonts w:ascii="Consolas" w:hAnsi="Consolas" w:cs="Consolas"/>
+          <w:noProof/>
+          <w:color w:val="0000FF"/>
+          <w:sz w:val="19"/>
+          <w:szCs w:val="19"/>
+          <w:highlight w:val="white"/>
+        </w:rPr>
+        <w:t>return</w:t>
+      </w:r>
+      <w:r>
+        <w:rPr>
+          <w:rFonts w:ascii="Consolas" w:hAnsi="Consolas" w:cs="Consolas"/>
+          <w:noProof/>
+          <w:color w:val="000000"/>
+          <w:sz w:val="19"/>
+          <w:szCs w:val="19"/>
+          <w:highlight w:val="white"/>
+        </w:rPr>
+        <w:t xml:space="preserve"> 1;</w:t>
+      </w:r>
+    </w:p>
+    <w:p>
+      <w:pPr>
+        <w:rPr>
+          <w:rFonts w:cs="Consolas"/>
+          <w:noProof/>
+          <w:color w:val="000000"/>
+          <w:sz w:val="24"/>
+          <w:szCs w:val="24"/>
+        </w:rPr>
+      </w:pPr>
+      <w:r>
+        <w:rPr>
+          <w:rFonts w:ascii="Consolas" w:hAnsi="Consolas" w:cs="Consolas"/>
+          <w:color w:val="000000"/>
+          <w:sz w:val="19"/>
+          <w:szCs w:val="19"/>
+          <w:highlight w:val="white"/>
+        </w:rPr>
+        <w:t>}</w:t>
+      </w:r>
+    </w:p>
+    <w:p>
+      <w:pPr>
+        <w:rPr>
+          <w:rFonts w:cs="Consolas"/>
+          <w:noProof/>
+          <w:color w:val="000000"/>
+          <w:sz w:val="24"/>
+          <w:szCs w:val="24"/>
+        </w:rPr>
+      </w:pPr>
+    </w:p>
+    <w:p>
+      <w:pPr>
+        <w:rPr>
+          <w:rFonts w:cs="Consolas"/>
+          <w:noProof/>
+          <w:color w:val="000000"/>
+          <w:sz w:val="36"/>
+          <w:szCs w:val="36"/>
+        </w:rPr>
+      </w:pPr>
+      <w:r>
+        <w:rPr>
+          <w:rFonts w:cs="Consolas"/>
+          <w:noProof/>
+          <w:color w:val="000000"/>
+          <w:sz w:val="36"/>
+          <w:szCs w:val="36"/>
+        </w:rPr>
+        <w:lastRenderedPageBreak/>
+        <w:t>Read user input</w:t>
+      </w:r>
+    </w:p>
+    <w:p>
+      <w:pPr>
+        <w:rPr>
+          <w:rFonts w:ascii="Consolas" w:hAnsi="Consolas" w:cs="Consolas"/>
+          <w:noProof/>
+          <w:color w:val="000000"/>
+          <w:sz w:val="19"/>
+          <w:szCs w:val="19"/>
+        </w:rPr>
+      </w:pPr>
+      <w:r>
+        <w:rPr>
+          <w:rFonts w:ascii="Consolas" w:hAnsi="Consolas" w:cs="Consolas"/>
+          <w:noProof/>
+          <w:color w:val="0000FF"/>
+          <w:sz w:val="19"/>
+          <w:szCs w:val="19"/>
+          <w:highlight w:val="white"/>
+        </w:rPr>
+        <w:t>int</w:t>
+      </w:r>
+      <w:r>
+        <w:rPr>
+          <w:rFonts w:ascii="Consolas" w:hAnsi="Consolas" w:cs="Consolas"/>
+          <w:noProof/>
+          <w:color w:val="000000"/>
+          <w:sz w:val="19"/>
+          <w:szCs w:val="19"/>
+          <w:highlight w:val="white"/>
+        </w:rPr>
+        <w:t>(*functionParameters[8])(</w:t>
+      </w:r>
+      <w:r>
+        <w:rPr>
+          <w:rFonts w:ascii="Consolas" w:hAnsi="Consolas" w:cs="Consolas"/>
+          <w:noProof/>
+          <w:color w:val="0000FF"/>
+          <w:sz w:val="19"/>
+          <w:szCs w:val="19"/>
+          <w:highlight w:val="white"/>
+        </w:rPr>
+        <w:t>char</w:t>
+      </w:r>
+      <w:r>
+        <w:rPr>
+          <w:rFonts w:ascii="Consolas" w:hAnsi="Consolas" w:cs="Consolas"/>
+          <w:noProof/>
+          <w:color w:val="000000"/>
+          <w:sz w:val="19"/>
+          <w:szCs w:val="19"/>
+          <w:highlight w:val="white"/>
+        </w:rPr>
+        <w:t xml:space="preserve"> *str, </w:t>
+      </w:r>
+      <w:r>
+        <w:rPr>
+          <w:rFonts w:ascii="Consolas" w:hAnsi="Consolas" w:cs="Consolas"/>
+          <w:noProof/>
+          <w:color w:val="0000FF"/>
+          <w:sz w:val="19"/>
+          <w:szCs w:val="19"/>
+          <w:highlight w:val="white"/>
+        </w:rPr>
+        <w:t>int</w:t>
+      </w:r>
+      <w:r>
+        <w:rPr>
+          <w:rFonts w:ascii="Consolas" w:hAnsi="Consolas" w:cs="Consolas"/>
+          <w:noProof/>
+          <w:color w:val="000000"/>
+          <w:sz w:val="19"/>
+          <w:szCs w:val="19"/>
+          <w:highlight w:val="white"/>
+        </w:rPr>
+        <w:t xml:space="preserve"> size) = { 0 };</w:t>
+      </w:r>
+    </w:p>
+    <w:p>
+      <w:pPr>
+        <w:autoSpaceDE w:val="0"/>
+        <w:autoSpaceDN w:val="0"/>
+        <w:adjustRightInd w:val="0"/>
+        <w:spacing w:after="0" w:line="240" w:lineRule="auto"/>
+        <w:rPr>
+          <w:rFonts w:ascii="Consolas" w:hAnsi="Consolas" w:cs="Consolas"/>
+          <w:noProof/>
+          <w:color w:val="000000"/>
+          <w:sz w:val="19"/>
+          <w:szCs w:val="19"/>
+          <w:highlight w:val="white"/>
+        </w:rPr>
+      </w:pPr>
+      <w:r>
+        <w:rPr>
+          <w:rFonts w:ascii="Consolas" w:hAnsi="Consolas" w:cs="Consolas"/>
+          <w:noProof/>
+          <w:color w:val="000000"/>
+          <w:sz w:val="19"/>
+          <w:szCs w:val="19"/>
+          <w:highlight w:val="white"/>
+        </w:rPr>
+        <w:t>functionParameters[0] = &amp;read_mat_input_parameters;</w:t>
+      </w:r>
+    </w:p>
+    <w:p>
+      <w:pPr>
+        <w:autoSpaceDE w:val="0"/>
+        <w:autoSpaceDN w:val="0"/>
+        <w:adjustRightInd w:val="0"/>
+        <w:spacing w:after="0" w:line="240" w:lineRule="auto"/>
+        <w:rPr>
+          <w:rFonts w:ascii="Consolas" w:hAnsi="Consolas" w:cs="Consolas"/>
+          <w:noProof/>
+          <w:color w:val="000000"/>
+          <w:sz w:val="19"/>
+          <w:szCs w:val="19"/>
+          <w:highlight w:val="white"/>
+        </w:rPr>
+      </w:pPr>
+      <w:r>
+        <w:rPr>
+          <w:rFonts w:ascii="Consolas" w:hAnsi="Consolas" w:cs="Consolas"/>
+          <w:noProof/>
+          <w:color w:val="000000"/>
+          <w:sz w:val="19"/>
+          <w:szCs w:val="19"/>
+          <w:highlight w:val="white"/>
+        </w:rPr>
+        <w:t>functionParameters[1] = &amp;add_mat_input_parameters;</w:t>
+      </w:r>
+    </w:p>
+    <w:p>
+      <w:pPr>
+        <w:autoSpaceDE w:val="0"/>
+        <w:autoSpaceDN w:val="0"/>
+        <w:adjustRightInd w:val="0"/>
+        <w:spacing w:after="0" w:line="240" w:lineRule="auto"/>
+        <w:rPr>
+          <w:rFonts w:ascii="Consolas" w:hAnsi="Consolas" w:cs="Consolas"/>
+          <w:noProof/>
+          <w:color w:val="000000"/>
+          <w:sz w:val="19"/>
+          <w:szCs w:val="19"/>
+          <w:highlight w:val="white"/>
+        </w:rPr>
+      </w:pPr>
+      <w:r>
+        <w:rPr>
+          <w:rFonts w:ascii="Consolas" w:hAnsi="Consolas" w:cs="Consolas"/>
+          <w:noProof/>
+          <w:color w:val="000000"/>
+          <w:sz w:val="19"/>
+          <w:szCs w:val="19"/>
+          <w:highlight w:val="white"/>
+        </w:rPr>
+        <w:t>functionParameters[2] = &amp;print_mat_input_parameters;</w:t>
+      </w:r>
+    </w:p>
+    <w:p>
+      <w:pPr>
+        <w:autoSpaceDE w:val="0"/>
+        <w:autoSpaceDN w:val="0"/>
+        <w:adjustRightInd w:val="0"/>
+        <w:spacing w:after="0" w:line="240" w:lineRule="auto"/>
+        <w:rPr>
+          <w:rFonts w:ascii="Consolas" w:hAnsi="Consolas" w:cs="Consolas"/>
+          <w:noProof/>
+          <w:color w:val="000000"/>
+          <w:sz w:val="19"/>
+          <w:szCs w:val="19"/>
+          <w:highlight w:val="white"/>
+        </w:rPr>
+      </w:pPr>
+      <w:r>
+        <w:rPr>
+          <w:rFonts w:ascii="Consolas" w:hAnsi="Consolas" w:cs="Consolas"/>
+          <w:noProof/>
+          <w:color w:val="000000"/>
+          <w:sz w:val="19"/>
+          <w:szCs w:val="19"/>
+          <w:highlight w:val="white"/>
+        </w:rPr>
+        <w:t>functionParameters[3] = &amp;sub_mat_input_parameters;</w:t>
+      </w:r>
+    </w:p>
+    <w:p>
+      <w:pPr>
+        <w:autoSpaceDE w:val="0"/>
+        <w:autoSpaceDN w:val="0"/>
+        <w:adjustRightInd w:val="0"/>
+        <w:spacing w:after="0" w:line="240" w:lineRule="auto"/>
+        <w:rPr>
+          <w:rFonts w:ascii="Consolas" w:hAnsi="Consolas" w:cs="Consolas"/>
+          <w:noProof/>
+          <w:color w:val="000000"/>
+          <w:sz w:val="19"/>
+          <w:szCs w:val="19"/>
+          <w:highlight w:val="white"/>
+        </w:rPr>
+      </w:pPr>
+      <w:r>
+        <w:rPr>
+          <w:rFonts w:ascii="Consolas" w:hAnsi="Consolas" w:cs="Consolas"/>
+          <w:noProof/>
+          <w:color w:val="000000"/>
+          <w:sz w:val="19"/>
+          <w:szCs w:val="19"/>
+          <w:highlight w:val="white"/>
+        </w:rPr>
+        <w:t>functionParameters[4] = &amp;mult_mat_input_parameters;</w:t>
+      </w:r>
+    </w:p>
+    <w:p>
+      <w:pPr>
+        <w:autoSpaceDE w:val="0"/>
+        <w:autoSpaceDN w:val="0"/>
+        <w:adjustRightInd w:val="0"/>
+        <w:spacing w:after="0" w:line="240" w:lineRule="auto"/>
+        <w:rPr>
+          <w:rFonts w:ascii="Consolas" w:hAnsi="Consolas" w:cs="Consolas"/>
+          <w:noProof/>
+          <w:color w:val="000000"/>
+          <w:sz w:val="19"/>
+          <w:szCs w:val="19"/>
+          <w:highlight w:val="white"/>
+        </w:rPr>
+      </w:pPr>
+      <w:r>
+        <w:rPr>
+          <w:rFonts w:ascii="Consolas" w:hAnsi="Consolas" w:cs="Consolas"/>
+          <w:noProof/>
+          <w:color w:val="000000"/>
+          <w:sz w:val="19"/>
+          <w:szCs w:val="19"/>
+          <w:highlight w:val="white"/>
+        </w:rPr>
+        <w:t>functionParameters[5] = &amp;transpose_mat_input_parameters;</w:t>
+      </w:r>
+    </w:p>
+    <w:p>
+      <w:pPr>
+        <w:autoSpaceDE w:val="0"/>
+        <w:autoSpaceDN w:val="0"/>
+        <w:adjustRightInd w:val="0"/>
+        <w:spacing w:after="0" w:line="240" w:lineRule="auto"/>
+        <w:rPr>
+          <w:rFonts w:ascii="Consolas" w:hAnsi="Consolas" w:cs="Consolas"/>
+          <w:noProof/>
+          <w:color w:val="000000"/>
+          <w:sz w:val="19"/>
+          <w:szCs w:val="19"/>
+          <w:highlight w:val="white"/>
+        </w:rPr>
+      </w:pPr>
+      <w:r>
+        <w:rPr>
+          <w:rFonts w:ascii="Consolas" w:hAnsi="Consolas" w:cs="Consolas"/>
+          <w:noProof/>
+          <w:color w:val="000000"/>
+          <w:sz w:val="19"/>
+          <w:szCs w:val="19"/>
+          <w:highlight w:val="white"/>
+        </w:rPr>
+        <w:t>functionParameters[6] = &amp;mult_scalar_input_parameters;</w:t>
+      </w:r>
+    </w:p>
+    <w:p>
+      <w:pPr>
+        <w:rPr>
+          <w:rFonts w:ascii="Consolas" w:hAnsi="Consolas" w:cs="Consolas"/>
+          <w:noProof/>
+          <w:color w:val="000000"/>
+          <w:sz w:val="19"/>
+          <w:szCs w:val="19"/>
+        </w:rPr>
+      </w:pPr>
+      <w:r>
+        <w:rPr>
+          <w:rFonts w:ascii="Consolas" w:hAnsi="Consolas" w:cs="Consolas"/>
+          <w:noProof/>
+          <w:color w:val="000000"/>
+          <w:sz w:val="19"/>
+          <w:szCs w:val="19"/>
+          <w:highlight w:val="white"/>
+        </w:rPr>
+        <w:t>functionParameters[7] = &amp;stop_input_parameters;</w:t>
+      </w:r>
+    </w:p>
+    <w:p>
+      <w:pPr>
+        <w:rPr>
+          <w:rFonts w:ascii="Consolas" w:hAnsi="Consolas" w:cs="Consolas"/>
+          <w:noProof/>
+          <w:color w:val="000000"/>
+          <w:sz w:val="19"/>
+          <w:szCs w:val="19"/>
+        </w:rPr>
+      </w:pPr>
       <w:bookmarkStart w:id="0" w:name="_GoBack"/>
       <w:bookmarkEnd w:id="0"/>
     </w:p>
     <w:p>
       <w:pPr>
-        <w:autoSpaceDE w:val="0"/>
-        <w:autoSpaceDN w:val="0"/>
-        <w:adjustRightInd w:val="0"/>
-        <w:spacing w:after="0" w:line="240" w:lineRule="auto"/>
-        <w:rPr>
-          <w:rFonts w:ascii="Consolas" w:hAnsi="Consolas" w:cs="Consolas"/>
-          <w:color w:val="000000"/>
-          <w:sz w:val="19"/>
-          <w:szCs w:val="19"/>
-          <w:highlight w:val="white"/>
-        </w:rPr>
-      </w:pPr>
-      <w:r>
-        <w:rPr>
-          <w:rFonts w:ascii="Consolas" w:hAnsi="Consolas" w:cs="Consolas"/>
-          <w:color w:val="000000"/>
-          <w:sz w:val="19"/>
-          <w:szCs w:val="19"/>
-          <w:highlight w:val="white"/>
-        </w:rPr>
-        <w:tab/>
-      </w:r>
-      <w:r>
-        <w:rPr>
-          <w:rFonts w:ascii="Consolas" w:hAnsi="Consolas" w:cs="Consolas"/>
-          <w:color w:val="008000"/>
-          <w:sz w:val="19"/>
-          <w:szCs w:val="19"/>
-          <w:highlight w:val="white"/>
-        </w:rPr>
-        <w:t xml:space="preserve">/* </w:t>
-      </w:r>
-      <w:proofErr w:type="gramStart"/>
-      <w:r>
-        <w:rPr>
-          <w:rFonts w:ascii="Consolas" w:hAnsi="Consolas" w:cs="Consolas"/>
-          <w:color w:val="008000"/>
-          <w:sz w:val="19"/>
-          <w:szCs w:val="19"/>
-          <w:highlight w:val="white"/>
-        </w:rPr>
-        <w:t>Free</w:t>
-      </w:r>
-      <w:proofErr w:type="gramEnd"/>
-      <w:r>
-        <w:rPr>
-          <w:rFonts w:ascii="Consolas" w:hAnsi="Consolas" w:cs="Consolas"/>
-          <w:color w:val="008000"/>
-          <w:sz w:val="19"/>
-          <w:szCs w:val="19"/>
-          <w:highlight w:val="white"/>
-        </w:rPr>
-        <w:t xml:space="preserve"> memory and exit. */</w:t>
-      </w:r>
-    </w:p>
-    <w:p>
-      <w:pPr>
-        <w:autoSpaceDE w:val="0"/>
-        <w:autoSpaceDN w:val="0"/>
-        <w:adjustRightInd w:val="0"/>
-        <w:spacing w:after="0" w:line="240" w:lineRule="auto"/>
-        <w:rPr>
-          <w:rFonts w:ascii="Consolas" w:hAnsi="Consolas" w:cs="Consolas"/>
-          <w:noProof/>
-          <w:color w:val="000000"/>
-          <w:sz w:val="19"/>
-          <w:szCs w:val="19"/>
-          <w:highlight w:val="white"/>
-        </w:rPr>
-      </w:pPr>
-      <w:r>
-        <w:rPr>
-          <w:rFonts w:ascii="Consolas" w:hAnsi="Consolas" w:cs="Consolas"/>
-          <w:color w:val="000000"/>
-          <w:sz w:val="19"/>
-          <w:szCs w:val="19"/>
-          <w:highlight w:val="white"/>
-        </w:rPr>
-        <w:tab/>
-      </w:r>
-      <w:r>
-        <w:rPr>
-          <w:rFonts w:ascii="Consolas" w:hAnsi="Consolas" w:cs="Consolas"/>
-          <w:noProof/>
-          <w:color w:val="000000"/>
-          <w:sz w:val="19"/>
-          <w:szCs w:val="19"/>
-          <w:highlight w:val="white"/>
-        </w:rPr>
-        <w:t>free(input);</w:t>
-      </w:r>
-    </w:p>
-    <w:p>
-      <w:pPr>
-        <w:autoSpaceDE w:val="0"/>
-        <w:autoSpaceDN w:val="0"/>
-        <w:adjustRightInd w:val="0"/>
-        <w:spacing w:after="0" w:line="240" w:lineRule="auto"/>
-        <w:rPr>
-          <w:rFonts w:ascii="Consolas" w:hAnsi="Consolas" w:cs="Consolas"/>
-          <w:noProof/>
-          <w:color w:val="000000"/>
-          <w:sz w:val="19"/>
-          <w:szCs w:val="19"/>
-          <w:highlight w:val="white"/>
-        </w:rPr>
-      </w:pPr>
-    </w:p>
-    <w:p>
-      <w:pPr>
-        <w:autoSpaceDE w:val="0"/>
-        <w:autoSpaceDN w:val="0"/>
-        <w:adjustRightInd w:val="0"/>
-        <w:spacing w:after="0" w:line="240" w:lineRule="auto"/>
-        <w:rPr>
-          <w:rFonts w:ascii="Consolas" w:hAnsi="Consolas" w:cs="Consolas"/>
-          <w:noProof/>
-          <w:color w:val="000000"/>
-          <w:sz w:val="19"/>
-          <w:szCs w:val="19"/>
-          <w:highlight w:val="white"/>
-        </w:rPr>
-      </w:pPr>
-      <w:r>
-        <w:rPr>
-          <w:rFonts w:ascii="Consolas" w:hAnsi="Consolas" w:cs="Consolas"/>
-          <w:noProof/>
-          <w:color w:val="000000"/>
-          <w:sz w:val="19"/>
-          <w:szCs w:val="19"/>
-          <w:highlight w:val="white"/>
-        </w:rPr>
-        <w:tab/>
-      </w:r>
+        <w:rPr>
+          <w:rFonts w:ascii="Consolas" w:hAnsi="Consolas" w:cs="Consolas"/>
+          <w:noProof/>
+          <w:color w:val="000000"/>
+          <w:sz w:val="19"/>
+          <w:szCs w:val="19"/>
+        </w:rPr>
+      </w:pPr>
+    </w:p>
+    <w:p>
+      <w:pPr>
+        <w:autoSpaceDE w:val="0"/>
+        <w:autoSpaceDN w:val="0"/>
+        <w:adjustRightInd w:val="0"/>
+        <w:spacing w:after="0" w:line="240" w:lineRule="auto"/>
+        <w:rPr>
+          <w:rFonts w:ascii="Consolas" w:hAnsi="Consolas" w:cs="Consolas"/>
+          <w:noProof/>
+          <w:color w:val="000000"/>
+          <w:sz w:val="19"/>
+          <w:szCs w:val="19"/>
+          <w:highlight w:val="white"/>
+        </w:rPr>
+      </w:pPr>
       <w:r>
         <w:rPr>
           <w:rFonts w:ascii="Consolas" w:hAnsi="Consolas" w:cs="Consolas"/>
@@ -14098,19 +14103,160 @@
           <w:szCs w:val="19"/>
           <w:highlight w:val="white"/>
         </w:rPr>
-        <w:t>return</w:t>
-      </w:r>
-      <w:r>
-        <w:rPr>
-          <w:rFonts w:ascii="Consolas" w:hAnsi="Consolas" w:cs="Consolas"/>
-          <w:noProof/>
-          <w:color w:val="000000"/>
-          <w:sz w:val="19"/>
-          <w:szCs w:val="19"/>
-          <w:highlight w:val="white"/>
-        </w:rPr>
-        <w:t xml:space="preserve"> 1;</w:t>
-      </w:r>
+        <w:t>int</w:t>
+      </w:r>
+      <w:r>
+        <w:rPr>
+          <w:rFonts w:ascii="Consolas" w:hAnsi="Consolas" w:cs="Consolas"/>
+          <w:noProof/>
+          <w:color w:val="000000"/>
+          <w:sz w:val="19"/>
+          <w:szCs w:val="19"/>
+          <w:highlight w:val="white"/>
+        </w:rPr>
+        <w:t xml:space="preserve"> read_mat_input_parameters(</w:t>
+      </w:r>
+      <w:r>
+        <w:rPr>
+          <w:rFonts w:ascii="Consolas" w:hAnsi="Consolas" w:cs="Consolas"/>
+          <w:noProof/>
+          <w:color w:val="0000FF"/>
+          <w:sz w:val="19"/>
+          <w:szCs w:val="19"/>
+          <w:highlight w:val="white"/>
+        </w:rPr>
+        <w:t>char</w:t>
+      </w:r>
+      <w:r>
+        <w:rPr>
+          <w:rFonts w:ascii="Consolas" w:hAnsi="Consolas" w:cs="Consolas"/>
+          <w:noProof/>
+          <w:color w:val="000000"/>
+          <w:sz w:val="19"/>
+          <w:szCs w:val="19"/>
+          <w:highlight w:val="white"/>
+        </w:rPr>
+        <w:t xml:space="preserve"> *</w:t>
+      </w:r>
+      <w:r>
+        <w:rPr>
+          <w:rFonts w:ascii="Consolas" w:hAnsi="Consolas" w:cs="Consolas"/>
+          <w:noProof/>
+          <w:color w:val="808080"/>
+          <w:sz w:val="19"/>
+          <w:szCs w:val="19"/>
+          <w:highlight w:val="white"/>
+        </w:rPr>
+        <w:t>str</w:t>
+      </w:r>
+      <w:r>
+        <w:rPr>
+          <w:rFonts w:ascii="Consolas" w:hAnsi="Consolas" w:cs="Consolas"/>
+          <w:noProof/>
+          <w:color w:val="000000"/>
+          <w:sz w:val="19"/>
+          <w:szCs w:val="19"/>
+          <w:highlight w:val="white"/>
+        </w:rPr>
+        <w:t xml:space="preserve">, </w:t>
+      </w:r>
+      <w:r>
+        <w:rPr>
+          <w:rFonts w:ascii="Consolas" w:hAnsi="Consolas" w:cs="Consolas"/>
+          <w:noProof/>
+          <w:color w:val="0000FF"/>
+          <w:sz w:val="19"/>
+          <w:szCs w:val="19"/>
+          <w:highlight w:val="white"/>
+        </w:rPr>
+        <w:t>int</w:t>
+      </w:r>
+      <w:r>
+        <w:rPr>
+          <w:rFonts w:ascii="Consolas" w:hAnsi="Consolas" w:cs="Consolas"/>
+          <w:noProof/>
+          <w:color w:val="000000"/>
+          <w:sz w:val="19"/>
+          <w:szCs w:val="19"/>
+          <w:highlight w:val="white"/>
+        </w:rPr>
+        <w:t xml:space="preserve"> </w:t>
+      </w:r>
+      <w:r>
+        <w:rPr>
+          <w:rFonts w:ascii="Consolas" w:hAnsi="Consolas" w:cs="Consolas"/>
+          <w:noProof/>
+          <w:color w:val="808080"/>
+          <w:sz w:val="19"/>
+          <w:szCs w:val="19"/>
+          <w:highlight w:val="white"/>
+        </w:rPr>
+        <w:t>size</w:t>
+      </w:r>
+      <w:r>
+        <w:rPr>
+          <w:rFonts w:ascii="Consolas" w:hAnsi="Consolas" w:cs="Consolas"/>
+          <w:noProof/>
+          <w:color w:val="000000"/>
+          <w:sz w:val="19"/>
+          <w:szCs w:val="19"/>
+          <w:highlight w:val="white"/>
+        </w:rPr>
+        <w:t>)</w:t>
+      </w:r>
+    </w:p>
+    <w:p>
+      <w:pPr>
+        <w:rPr>
+          <w:rFonts w:ascii="Consolas" w:hAnsi="Consolas" w:cs="Consolas"/>
+          <w:noProof/>
+          <w:color w:val="000000"/>
+          <w:sz w:val="19"/>
+          <w:szCs w:val="19"/>
+        </w:rPr>
+      </w:pPr>
+      <w:r>
+        <w:rPr>
+          <w:rFonts w:ascii="Consolas" w:hAnsi="Consolas" w:cs="Consolas"/>
+          <w:noProof/>
+          <w:color w:val="000000"/>
+          <w:sz w:val="19"/>
+          <w:szCs w:val="19"/>
+          <w:highlight w:val="white"/>
+        </w:rPr>
+        <w:t>{</w:t>
+      </w:r>
+    </w:p>
+    <w:p>
+      <w:pPr>
+        <w:rPr>
+          <w:rFonts w:ascii="Consolas" w:hAnsi="Consolas" w:cs="Consolas"/>
+          <w:noProof/>
+          <w:color w:val="000000"/>
+          <w:sz w:val="19"/>
+          <w:szCs w:val="19"/>
+        </w:rPr>
+      </w:pPr>
+      <w:r>
+        <w:rPr>
+          <w:rFonts w:ascii="Consolas" w:hAnsi="Consolas" w:cs="Consolas"/>
+          <w:noProof/>
+          <w:color w:val="000000"/>
+          <w:sz w:val="19"/>
+          <w:szCs w:val="19"/>
+        </w:rPr>
+        <w:t>}</w:t>
+      </w:r>
+    </w:p>
+    <w:p>
+      <w:pPr>
+        <w:rPr>
+          <w:rFonts w:ascii="Consolas" w:hAnsi="Consolas" w:cs="Consolas"/>
+          <w:color w:val="000000"/>
+          <w:sz w:val="19"/>
+          <w:szCs w:val="19"/>
+        </w:rPr>
+      </w:pPr>
     </w:p>
     <w:p>
       <w:pPr>
@@ -14124,13 +14270,12 @@
       </w:pPr>
       <w:r>
         <w:rPr>
-          <w:rFonts w:ascii="Consolas" w:hAnsi="Consolas" w:cs="Consolas"/>
-          <w:color w:val="000000"/>
-          <w:sz w:val="19"/>
-          <w:szCs w:val="19"/>
-          <w:highlight w:val="white"/>
-        </w:rPr>
-        <w:t>}</w:t>
+          <w:rFonts w:cs="Consolas"/>
+          <w:color w:val="000000"/>
+          <w:sz w:val="24"/>
+          <w:szCs w:val="24"/>
+        </w:rPr>
+        <w:t>I am using a function pointer to minimize the code size in the parser</w:t>
       </w:r>
     </w:p>
     <w:p>

</xml_diff>